<commit_message>
Page 198 ~ 271
Rigidbody, Collider, IsTrigger~, OnCollsion, Trail Renderer, Quaterion, OverLapSphere, 총기 관련 로직
</commit_message>
<xml_diff>
--- a/절대강좌 유니티 공부용.docx
+++ b/절대강좌 유니티 공부용.docx
@@ -1206,6 +1206,9 @@
       <w:r>
         <w:t>age 112</w:t>
       </w:r>
+      <w:r>
+        <w:t>~196</w:t>
+      </w:r>
     </w:p>
     <w:p/>
     <w:p>
@@ -1585,11 +1588,6 @@
       </w:r>
     </w:p>
     <w:p>
-      <w:pPr>
-        <w:rPr>
-          <w:rFonts w:hint="eastAsia"/>
-        </w:rPr>
-      </w:pPr>
       <w:r>
         <w:rPr>
           <w:rFonts w:hint="eastAsia"/>
@@ -1622,6 +1620,1319 @@
       </w:r>
       <w:r>
         <w:t>(Animator)</w:t>
+      </w:r>
+    </w:p>
+    <w:p>
+      <w:pPr>
+        <w:widowControl/>
+        <w:wordWrap/>
+        <w:autoSpaceDE/>
+        <w:autoSpaceDN/>
+      </w:pPr>
+      <w:r>
+        <w:br w:type="page"/>
+      </w:r>
+    </w:p>
+    <w:p>
+      <w:r>
+        <w:lastRenderedPageBreak/>
+        <w:t>날짜 : 11.09</w:t>
+      </w:r>
+    </w:p>
+    <w:p>
+      <w:r>
+        <w:t>Page 198~</w:t>
+      </w:r>
+      <w:r>
+        <w:t>215</w:t>
+      </w:r>
+    </w:p>
+    <w:p>
+      <w:r>
+        <w:rPr>
+          <w:rFonts w:hint="eastAsia"/>
+        </w:rPr>
+        <w:t xml:space="preserve">총기류 발사 </w:t>
+      </w:r>
+      <w:r>
+        <w:t>– Projectile, RayCasting</w:t>
+      </w:r>
+    </w:p>
+    <w:p>
+      <w:r>
+        <w:rPr>
+          <w:rFonts w:hint="eastAsia"/>
+        </w:rPr>
+        <w:t>P</w:t>
+      </w:r>
+      <w:r>
+        <w:t xml:space="preserve">rojectile : </w:t>
+      </w:r>
+      <w:r>
+        <w:rPr>
+          <w:rFonts w:hint="eastAsia"/>
+        </w:rPr>
+        <w:t>총알이 물리적으로 발사</w:t>
+      </w:r>
+    </w:p>
+    <w:p>
+      <w:r>
+        <w:t xml:space="preserve">RayCasting : </w:t>
+      </w:r>
+      <w:r>
+        <w:rPr>
+          <w:rFonts w:hint="eastAsia"/>
+        </w:rPr>
+        <w:t>레이저 빔과 같이 눈에 보이지 않는 광선을 발사해</w:t>
+      </w:r>
+      <w:r>
+        <w:t xml:space="preserve"> </w:t>
+      </w:r>
+      <w:r>
+        <w:rPr>
+          <w:rFonts w:hint="eastAsia"/>
+        </w:rPr>
+        <w:t>물체를 검출하는 방식</w:t>
+      </w:r>
+    </w:p>
+    <w:p/>
+    <w:p>
+      <w:r>
+        <w:rPr>
+          <w:rFonts w:hint="eastAsia"/>
+        </w:rPr>
+        <w:t>R</w:t>
+      </w:r>
+      <w:r>
+        <w:t xml:space="preserve">igidbody : </w:t>
+      </w:r>
+      <w:r>
+        <w:rPr>
+          <w:rFonts w:hint="eastAsia"/>
+        </w:rPr>
+        <w:t>강체</w:t>
+      </w:r>
+    </w:p>
+    <w:p>
+      <w:r>
+        <w:rPr>
+          <w:rFonts w:hint="eastAsia"/>
+        </w:rPr>
+        <w:t>R</w:t>
+      </w:r>
+      <w:r>
+        <w:t xml:space="preserve">igidbody.Addforce() : </w:t>
+      </w:r>
+      <w:r>
+        <w:rPr>
+          <w:rFonts w:hint="eastAsia"/>
+        </w:rPr>
+        <w:t>월드 좌표계를 기준으로 날아감</w:t>
+      </w:r>
+    </w:p>
+    <w:p>
+      <w:r>
+        <w:rPr>
+          <w:rFonts w:hint="eastAsia"/>
+        </w:rPr>
+        <w:t>R</w:t>
+      </w:r>
+      <w:r>
+        <w:t xml:space="preserve">igidRelativeForce() : </w:t>
+      </w:r>
+      <w:r>
+        <w:rPr>
+          <w:rFonts w:hint="eastAsia"/>
+        </w:rPr>
+        <w:t>로컬 좌표계를 기준으로 날아감</w:t>
+      </w:r>
+    </w:p>
+    <w:p/>
+    <w:p>
+      <w:r>
+        <w:rPr>
+          <w:rFonts w:hint="eastAsia"/>
+        </w:rPr>
+        <w:t>C</w:t>
+      </w:r>
+      <w:r>
+        <w:t xml:space="preserve">ollider : </w:t>
+      </w:r>
+      <w:r>
+        <w:rPr>
+          <w:rFonts w:hint="eastAsia"/>
+        </w:rPr>
+        <w:t>충돌</w:t>
+      </w:r>
+    </w:p>
+    <w:p>
+      <w:r>
+        <w:rPr>
+          <w:rFonts w:hint="eastAsia"/>
+        </w:rPr>
+        <w:t xml:space="preserve">충돌 감지 조건 </w:t>
+      </w:r>
+      <w:r>
+        <w:t xml:space="preserve">: </w:t>
+      </w:r>
+    </w:p>
+    <w:p>
+      <w:r>
+        <w:rPr>
+          <w:rFonts w:hint="eastAsia"/>
+        </w:rPr>
+        <w:t>1</w:t>
+      </w:r>
+      <w:r>
+        <w:t xml:space="preserve">. </w:t>
+      </w:r>
+      <w:r>
+        <w:rPr>
+          <w:rFonts w:hint="eastAsia"/>
+        </w:rPr>
+        <w:t xml:space="preserve">충돌을 일으키는 양쪽 게임오브젝트 모두 </w:t>
+      </w:r>
+      <w:r>
+        <w:t xml:space="preserve">Collider </w:t>
+      </w:r>
+      <w:r>
+        <w:rPr>
+          <w:rFonts w:hint="eastAsia"/>
+        </w:rPr>
+        <w:t xml:space="preserve">컴포넌트가 추가돼 있어야 한다. </w:t>
+      </w:r>
+    </w:p>
+    <w:p>
+      <w:r>
+        <w:t xml:space="preserve">2. </w:t>
+      </w:r>
+      <w:r>
+        <w:rPr>
+          <w:rFonts w:hint="eastAsia"/>
+        </w:rPr>
+        <w:t xml:space="preserve">두 게임오브젝트 중 움직이는 쪽에는 반드시 </w:t>
+      </w:r>
+      <w:r>
+        <w:t xml:space="preserve">Rigidbody </w:t>
+      </w:r>
+      <w:r>
+        <w:rPr>
+          <w:rFonts w:hint="eastAsia"/>
+        </w:rPr>
+        <w:t>컴포넌트가 있어야 한다.</w:t>
+      </w:r>
+      <w:r>
+        <w:t xml:space="preserve"> </w:t>
+      </w:r>
+    </w:p>
+    <w:p>
+      <w:r>
+        <w:rPr>
+          <w:rFonts w:hint="eastAsia"/>
+        </w:rPr>
+        <w:t xml:space="preserve">연산 속도 </w:t>
+      </w:r>
+      <w:r>
+        <w:t>: Sphere Collider &gt; Capsule Collider &gt; Box Collider</w:t>
+      </w:r>
+    </w:p>
+    <w:p>
+      <w:r>
+        <w:rPr>
+          <w:rFonts w:hint="eastAsia"/>
+        </w:rPr>
+        <w:t xml:space="preserve">오브젝트 간의 충돌이 발생할 경우 </w:t>
+      </w:r>
+      <w:r>
+        <w:t xml:space="preserve">: OnCollision~, OnTrigger~ </w:t>
+      </w:r>
+      <w:r>
+        <w:rPr>
+          <w:rFonts w:hint="eastAsia"/>
+        </w:rPr>
+        <w:t>이벤트 함수 발생</w:t>
+      </w:r>
+    </w:p>
+    <w:p>
+      <w:r>
+        <w:rPr>
+          <w:rFonts w:hint="eastAsia"/>
+        </w:rPr>
+        <w:t xml:space="preserve">이벤트 함수 </w:t>
+      </w:r>
+      <w:r>
+        <w:t xml:space="preserve">= </w:t>
+      </w:r>
+      <w:r>
+        <w:rPr>
+          <w:rFonts w:hint="eastAsia"/>
+        </w:rPr>
+        <w:t>콜백 함수(충돌이 감지되면 시스템(</w:t>
+      </w:r>
+      <w:r>
+        <w:t>Back)</w:t>
+      </w:r>
+      <w:r>
+        <w:rPr>
+          <w:rFonts w:hint="eastAsia"/>
+        </w:rPr>
+        <w:t>에서 호출(</w:t>
+      </w:r>
+      <w:r>
+        <w:t>Call)</w:t>
+      </w:r>
+      <w:r>
+        <w:rPr>
+          <w:rFonts w:hint="eastAsia"/>
+        </w:rPr>
+        <w:t>한다는 뜻</w:t>
+      </w:r>
+      <w:r>
+        <w:t>)</w:t>
+      </w:r>
+    </w:p>
+    <w:p/>
+    <w:p>
+      <w:r>
+        <w:rPr>
+          <w:rFonts w:hint="eastAsia"/>
+        </w:rPr>
+        <w:t>I</w:t>
+      </w:r>
+      <w:r>
+        <w:t xml:space="preserve">sTrigger : </w:t>
+      </w:r>
+      <w:r>
+        <w:rPr>
+          <w:rFonts w:hint="eastAsia"/>
+        </w:rPr>
+        <w:t xml:space="preserve">충돌 감지 </w:t>
+      </w:r>
+      <w:r>
+        <w:t xml:space="preserve">o, </w:t>
+      </w:r>
+      <w:r>
+        <w:rPr>
+          <w:rFonts w:hint="eastAsia"/>
+        </w:rPr>
+        <w:t xml:space="preserve">물리적 충돌 </w:t>
+      </w:r>
+      <w:r>
+        <w:t>x</w:t>
+      </w:r>
+      <w:r>
+        <w:t xml:space="preserve"> (</w:t>
+      </w:r>
+      <w:r>
+        <w:rPr>
+          <w:rFonts w:hint="eastAsia"/>
+        </w:rPr>
+        <w:t>감지 센서 역할을 많이 함</w:t>
+      </w:r>
+      <w:r>
+        <w:t>)</w:t>
+      </w:r>
+    </w:p>
+    <w:p>
+      <w:r>
+        <w:rPr>
+          <w:rFonts w:hint="eastAsia"/>
+        </w:rPr>
+        <w:t>I</w:t>
+      </w:r>
+      <w:r>
+        <w:t>sTrigger</w:t>
+      </w:r>
+      <w:r>
+        <w:rPr>
+          <w:rFonts w:hint="eastAsia"/>
+        </w:rPr>
+        <w:t xml:space="preserve">를 체크하면 </w:t>
+      </w:r>
+      <w:r>
+        <w:t xml:space="preserve">OnTrigger </w:t>
+      </w:r>
+      <w:r>
+        <w:rPr>
+          <w:rFonts w:hint="eastAsia"/>
+        </w:rPr>
+        <w:t>함수 작동,</w:t>
+      </w:r>
+      <w:r>
+        <w:t xml:space="preserve"> </w:t>
+      </w:r>
+      <w:r>
+        <w:rPr>
+          <w:rFonts w:hint="eastAsia"/>
+        </w:rPr>
+        <w:t xml:space="preserve">체크 안되어 있으면 </w:t>
+      </w:r>
+      <w:r>
+        <w:t xml:space="preserve">OnCollision </w:t>
+      </w:r>
+      <w:r>
+        <w:rPr>
+          <w:rFonts w:hint="eastAsia"/>
+        </w:rPr>
+        <w:t>함수</w:t>
+      </w:r>
+      <w:r>
+        <w:t xml:space="preserve"> </w:t>
+      </w:r>
+      <w:r>
+        <w:rPr>
+          <w:rFonts w:hint="eastAsia"/>
+        </w:rPr>
+        <w:t>작동</w:t>
+      </w:r>
+    </w:p>
+    <w:p>
+      <w:pPr>
+        <w:widowControl/>
+        <w:wordWrap/>
+        <w:autoSpaceDE/>
+        <w:autoSpaceDN/>
+      </w:pPr>
+      <w:r>
+        <w:br w:type="page"/>
+      </w:r>
+    </w:p>
+    <w:p>
+      <w:r>
+        <w:lastRenderedPageBreak/>
+        <w:t>날짜 : 11.11</w:t>
+      </w:r>
+    </w:p>
+    <w:p>
+      <w:r>
+        <w:t>Page 216</w:t>
+      </w:r>
+      <w:r>
+        <w:rPr>
+          <w:rFonts w:hint="eastAsia"/>
+        </w:rPr>
+        <w:t>~</w:t>
+      </w:r>
+    </w:p>
+    <w:p/>
+    <w:p>
+      <w:r>
+        <w:t>OnCollisionEnter(Collision coll)</w:t>
+      </w:r>
+    </w:p>
+    <w:p>
+      <w:r>
+        <w:t>coll.collider.tag == “</w:t>
+      </w:r>
+      <w:r>
+        <w:rPr>
+          <w:rFonts w:hint="eastAsia"/>
+        </w:rPr>
+        <w:t>문자열</w:t>
+      </w:r>
+      <w:r>
+        <w:t>” or coll.gameObject.tag == “</w:t>
+      </w:r>
+      <w:r>
+        <w:rPr>
+          <w:rFonts w:hint="eastAsia"/>
+        </w:rPr>
+        <w:t>문자열</w:t>
+      </w:r>
+      <w:r>
+        <w:t>”</w:t>
+      </w:r>
+    </w:p>
+    <w:p>
+      <w:r>
+        <w:rPr>
+          <w:rFonts w:hint="eastAsia"/>
+        </w:rPr>
+        <w:t>:</w:t>
+      </w:r>
+      <w:r>
+        <w:t xml:space="preserve"> </w:t>
+      </w:r>
+      <w:r>
+        <w:rPr>
+          <w:rFonts w:hint="eastAsia"/>
+        </w:rPr>
+        <w:t>게임오브젝트의 문자 속성을 가져오는 코드(실행 시 해당 문자열의 복사본을 생성한다.</w:t>
+      </w:r>
+      <w:r>
+        <w:t xml:space="preserve"> </w:t>
+      </w:r>
+      <w:r>
+        <w:rPr>
+          <w:rFonts w:hint="eastAsia"/>
+        </w:rPr>
+        <w:t>이 복사본은 특정 메모리에 할당되며 가비지 컬렉션의 대상이 된다.</w:t>
+      </w:r>
+      <w:r>
+        <w:t>)</w:t>
+      </w:r>
+    </w:p>
+    <w:p>
+      <w:r>
+        <w:rPr>
+          <w:rFonts w:hint="eastAsia"/>
+        </w:rPr>
+        <w:t xml:space="preserve">가비지 컬렉션 </w:t>
+      </w:r>
+      <w:r>
+        <w:t xml:space="preserve">: </w:t>
+      </w:r>
+      <w:r>
+        <w:rPr>
+          <w:rFonts w:hint="eastAsia"/>
+        </w:rPr>
+        <w:t>메모리에 자동으로 할당된 저장공간을 일정 시간이 지난 후 더는 사용하지 않을 때 자동으로 메모리를 해제하는 동작</w:t>
+      </w:r>
+    </w:p>
+    <w:p>
+      <w:r>
+        <w:rPr>
+          <w:rFonts w:hint="eastAsia"/>
+        </w:rPr>
+        <w:t>가비지 컬렉션 처리해야 할 대상이 많아질수록 해제하는 시점에 잠시 멈추는 랙 현상 발생</w:t>
+      </w:r>
+    </w:p>
+    <w:p>
+      <w:r>
+        <w:rPr>
+          <w:rFonts w:hint="eastAsia"/>
+        </w:rPr>
+        <w:t>가비지 컬렉션이 발생되지</w:t>
+      </w:r>
+      <w:r>
+        <w:t xml:space="preserve"> </w:t>
+      </w:r>
+      <w:r>
+        <w:rPr>
+          <w:rFonts w:hint="eastAsia"/>
+        </w:rPr>
+        <w:t xml:space="preserve">않는 </w:t>
+      </w:r>
+      <w:r>
+        <w:t>CompareTag</w:t>
+      </w:r>
+      <w:r>
+        <w:rPr>
+          <w:rFonts w:hint="eastAsia"/>
+        </w:rPr>
+        <w:t>를 쓰는 걸 권장한다.</w:t>
+      </w:r>
+    </w:p>
+    <w:p>
+      <w:r>
+        <w:rPr>
+          <w:rFonts w:hint="eastAsia"/>
+        </w:rPr>
+        <w:t>c</w:t>
+      </w:r>
+      <w:r>
+        <w:t>oll.collider.CompareTag(“BULLET”)</w:t>
+      </w:r>
+    </w:p>
+    <w:p/>
+    <w:p>
+      <w:r>
+        <w:rPr>
+          <w:rFonts w:hint="eastAsia"/>
+        </w:rPr>
+        <w:t>S</w:t>
+      </w:r>
+      <w:r>
+        <w:t xml:space="preserve">hift + Alt + N : </w:t>
+      </w:r>
+      <w:r>
+        <w:rPr>
+          <w:rFonts w:hint="eastAsia"/>
+        </w:rPr>
+        <w:t>빈 게임오브젝트 생성</w:t>
+      </w:r>
+    </w:p>
+    <w:p/>
+    <w:p>
+      <w:r>
+        <w:rPr>
+          <w:rFonts w:hint="eastAsia"/>
+        </w:rPr>
+        <w:t xml:space="preserve">빈 게임 오브젝트 생성 </w:t>
+      </w:r>
+      <w:r>
+        <w:t xml:space="preserve">-&gt; </w:t>
+      </w:r>
+      <w:r>
+        <w:rPr>
+          <w:rFonts w:hint="eastAsia"/>
+        </w:rPr>
+        <w:t xml:space="preserve">다른 게임오브젝트의 하위로 드래그해서 차일드 </w:t>
+      </w:r>
+      <w:r>
+        <w:t xml:space="preserve">: </w:t>
+      </w:r>
+      <w:r>
+        <w:rPr>
+          <w:rFonts w:hint="eastAsia"/>
+        </w:rPr>
+        <w:t xml:space="preserve">빈 게임오브젝트의 </w:t>
+      </w:r>
+      <w:r>
+        <w:t xml:space="preserve">Trasform </w:t>
+      </w:r>
+      <w:r>
+        <w:rPr>
+          <w:rFonts w:hint="eastAsia"/>
+        </w:rPr>
+        <w:t>값이 이상하게 변경</w:t>
+      </w:r>
+    </w:p>
+    <w:p>
+      <w:r>
+        <w:rPr>
+          <w:rFonts w:hint="eastAsia"/>
+        </w:rPr>
+        <w:t xml:space="preserve">원하느 게임오브젝트에서 </w:t>
+      </w:r>
+      <w:r>
+        <w:t>Create Empty Child</w:t>
+      </w:r>
+      <w:r>
+        <w:rPr>
+          <w:rFonts w:hint="eastAsia"/>
+        </w:rPr>
+        <w:t>를 하면</w:t>
+      </w:r>
+      <w:r>
+        <w:t xml:space="preserve"> </w:t>
+      </w:r>
+      <w:r>
+        <w:rPr>
+          <w:rFonts w:hint="eastAsia"/>
+        </w:rPr>
+        <w:t xml:space="preserve">부모의 </w:t>
+      </w:r>
+      <w:r>
+        <w:t xml:space="preserve">Transform, Layer </w:t>
+      </w:r>
+      <w:r>
+        <w:rPr>
+          <w:rFonts w:hint="eastAsia"/>
+        </w:rPr>
+        <w:t>속성을 상속받아 생성되므로 사소한 실수 방지 가능</w:t>
+      </w:r>
+    </w:p>
+    <w:p/>
+    <w:p>
+      <w:r>
+        <w:rPr>
+          <w:rFonts w:hint="eastAsia"/>
+        </w:rPr>
+        <w:t>런 모드 상태에서 수정한 값은 에디트 모드로 돌아가면 원래 값으로</w:t>
+      </w:r>
+      <w:r>
+        <w:t xml:space="preserve"> </w:t>
+      </w:r>
+      <w:r>
+        <w:rPr>
+          <w:rFonts w:hint="eastAsia"/>
+        </w:rPr>
+        <w:t xml:space="preserve">롤백되기 때문에 </w:t>
+      </w:r>
+      <w:r>
+        <w:rPr>
+          <w:rFonts w:hint="eastAsia"/>
+        </w:rPr>
+        <w:t xml:space="preserve">런 모드 상태에서 </w:t>
+      </w:r>
+      <w:r>
+        <w:t xml:space="preserve">Transform </w:t>
+      </w:r>
+      <w:r>
+        <w:rPr>
+          <w:rFonts w:hint="eastAsia"/>
+        </w:rPr>
+        <w:t xml:space="preserve">옵션 </w:t>
+      </w:r>
+      <w:r>
+        <w:t>Copy -&gt; Component</w:t>
+      </w:r>
+      <w:r>
+        <w:rPr>
+          <w:rFonts w:hint="eastAsia"/>
+        </w:rPr>
+        <w:t xml:space="preserve">를 하고 에디트 모드로 돌아가서 </w:t>
+      </w:r>
+      <w:r>
+        <w:t xml:space="preserve">Trasmform </w:t>
+      </w:r>
+      <w:r>
+        <w:rPr>
+          <w:rFonts w:hint="eastAsia"/>
+        </w:rPr>
+        <w:t xml:space="preserve">옵션 </w:t>
+      </w:r>
+      <w:r>
+        <w:t>Paste -&gt; Component Values</w:t>
+      </w:r>
+    </w:p>
+    <w:p/>
+    <w:p>
+      <w:r>
+        <w:rPr>
+          <w:rFonts w:hint="eastAsia"/>
+        </w:rPr>
+        <w:t>T</w:t>
+      </w:r>
+      <w:r>
+        <w:t xml:space="preserve">ransform </w:t>
+      </w:r>
+      <w:r>
+        <w:rPr>
+          <w:rFonts w:hint="eastAsia"/>
+        </w:rPr>
+        <w:t xml:space="preserve">컴포넌트만 가진 게임오브젝트는 씬 뷰에서 직접 선택할 수 없어서 하리어키 뷰에서 </w:t>
+      </w:r>
+      <w:r>
+        <w:t xml:space="preserve"> </w:t>
+      </w:r>
+      <w:r>
+        <w:rPr>
+          <w:rFonts w:hint="eastAsia"/>
+        </w:rPr>
+        <w:t>직접 선택한 후 수정해야 하는 불편함이 있다.</w:t>
+      </w:r>
+      <w:r>
+        <w:t xml:space="preserve"> </w:t>
+      </w:r>
+      <w:r>
+        <w:rPr>
+          <w:rFonts w:hint="eastAsia"/>
+        </w:rPr>
+        <w:t xml:space="preserve">이때 사용하는 것이 </w:t>
+      </w:r>
+      <w:r>
+        <w:t>Gizmo</w:t>
+      </w:r>
+      <w:r>
+        <w:rPr>
+          <w:rFonts w:hint="eastAsia"/>
+        </w:rPr>
+        <w:t>이다.</w:t>
+      </w:r>
+    </w:p>
+    <w:p>
+      <w:r>
+        <w:rPr>
+          <w:rFonts w:hint="eastAsia"/>
+        </w:rPr>
+        <w:t xml:space="preserve">혹은 인스펙터 뷰에서 </w:t>
+      </w:r>
+      <w:r>
+        <w:t xml:space="preserve">Icon </w:t>
+      </w:r>
+      <w:r>
+        <w:rPr>
+          <w:rFonts w:hint="eastAsia"/>
+        </w:rPr>
+        <w:t>선택하기</w:t>
+      </w:r>
+    </w:p>
+    <w:p/>
+    <w:p>
+      <w:r>
+        <w:rPr>
+          <w:rFonts w:hint="eastAsia"/>
+        </w:rPr>
+        <w:lastRenderedPageBreak/>
+        <w:t>T</w:t>
+      </w:r>
+      <w:r>
+        <w:t xml:space="preserve">rail Renderer: </w:t>
+      </w:r>
+      <w:r>
+        <w:rPr>
+          <w:rFonts w:hint="eastAsia"/>
+        </w:rPr>
+        <w:t>메시의 동적 생성을 쉽게 처리해준다.</w:t>
+      </w:r>
+      <w:r>
+        <w:t xml:space="preserve"> ex) </w:t>
+      </w:r>
+      <w:r>
+        <w:rPr>
+          <w:rFonts w:hint="eastAsia"/>
+        </w:rPr>
+        <w:t>총알 발사 궤적</w:t>
+      </w:r>
+    </w:p>
+    <w:p>
+      <w:r>
+        <w:rPr>
+          <w:rFonts w:hint="eastAsia"/>
+        </w:rPr>
+        <w:t>O</w:t>
+      </w:r>
+      <w:r>
+        <w:t xml:space="preserve">bject -&gt; Component -&gt; Effect -&gt; </w:t>
+      </w:r>
+      <w:r>
+        <w:rPr>
+          <w:rFonts w:hint="eastAsia"/>
+        </w:rPr>
+        <w:t>T</w:t>
+      </w:r>
+      <w:r>
+        <w:t>rail Renderer</w:t>
+      </w:r>
+    </w:p>
+    <w:p/>
+    <w:p>
+      <w:r>
+        <w:rPr>
+          <w:rFonts w:hint="eastAsia"/>
+        </w:rPr>
+        <w:t>Q</w:t>
+      </w:r>
+      <w:r>
+        <w:t>uaternion(</w:t>
+      </w:r>
+      <w:r>
+        <w:rPr>
+          <w:rFonts w:hint="eastAsia"/>
+        </w:rPr>
+        <w:t>쿼터니언</w:t>
+      </w:r>
+      <w:r>
+        <w:t xml:space="preserve">) : </w:t>
+      </w:r>
+      <w:r>
+        <w:rPr>
+          <w:rFonts w:hint="eastAsia"/>
+        </w:rPr>
+        <w:t>유니티에서 사용되는 각도의 단위,</w:t>
+      </w:r>
+      <w:r>
+        <w:t xml:space="preserve"> </w:t>
+      </w:r>
+      <w:r>
+        <w:rPr>
+          <w:rFonts w:hint="eastAsia"/>
+        </w:rPr>
+        <w:t xml:space="preserve">복소수 </w:t>
+      </w:r>
+      <w:r>
+        <w:t>4</w:t>
+      </w:r>
+      <w:r>
+        <w:rPr>
+          <w:rFonts w:hint="eastAsia"/>
+        </w:rPr>
+        <w:t>차원 벡터</w:t>
+      </w:r>
+    </w:p>
+    <w:p>
+      <w:r>
+        <w:rPr>
+          <w:rFonts w:hint="eastAsia"/>
+        </w:rPr>
+        <w:t xml:space="preserve">쿼터니언 회전 방식 </w:t>
+      </w:r>
+      <w:r>
+        <w:t xml:space="preserve">: </w:t>
+      </w:r>
+      <w:r>
+        <w:rPr>
+          <w:rFonts w:hint="eastAsia"/>
+        </w:rPr>
+        <w:t>세 개의 축을 동시에 회전</w:t>
+      </w:r>
+    </w:p>
+    <w:p>
+      <w:r>
+        <w:rPr>
+          <w:rFonts w:hint="eastAsia"/>
+        </w:rPr>
+        <w:t xml:space="preserve">오일러 각 </w:t>
+      </w:r>
+      <w:r>
+        <w:t>: 3</w:t>
+      </w:r>
+      <w:r>
+        <w:rPr>
+          <w:rFonts w:hint="eastAsia"/>
+        </w:rPr>
+        <w:t>차원 공간의 절대 좌표를 기준으로 물체가 얼마나 회전했는지 측정하는 방식</w:t>
+      </w:r>
+    </w:p>
+    <w:p>
+      <w:r>
+        <w:rPr>
+          <w:rFonts w:hint="eastAsia"/>
+        </w:rPr>
+        <w:t xml:space="preserve">오일러 각 회전 방식 </w:t>
+      </w:r>
+      <w:r>
+        <w:t xml:space="preserve">: X, Y, Z </w:t>
+      </w:r>
+      <w:r>
+        <w:rPr>
+          <w:rFonts w:hint="eastAsia"/>
+        </w:rPr>
+        <w:t>축 차례대로 회전</w:t>
+      </w:r>
+    </w:p>
+    <w:p>
+      <w:r>
+        <w:rPr>
+          <w:rFonts w:hint="eastAsia"/>
+        </w:rPr>
+        <w:t xml:space="preserve">오일러각에서 </w:t>
+      </w:r>
+      <w:r>
+        <w:t xml:space="preserve">X,Y,Z </w:t>
+      </w:r>
+      <w:r>
+        <w:rPr>
+          <w:rFonts w:hint="eastAsia"/>
+        </w:rPr>
+        <w:t xml:space="preserve">축 중 </w:t>
+      </w:r>
+      <w:r>
+        <w:t>2</w:t>
+      </w:r>
+      <w:r>
+        <w:rPr>
+          <w:rFonts w:hint="eastAsia"/>
+        </w:rPr>
+        <w:t>개의 축이 겹쳐지면 어느 축으로도 회전하지 않고 잠기는 짐벌락 현상이 생김.</w:t>
+      </w:r>
+      <w:r>
+        <w:t xml:space="preserve"> </w:t>
+      </w:r>
+      <w:r>
+        <w:rPr>
+          <w:rFonts w:hint="eastAsia"/>
+        </w:rPr>
+        <w:t xml:space="preserve">쿼터니언 사용시 짐벌락 현상 </w:t>
+      </w:r>
+      <w:r>
+        <w:t>X</w:t>
+      </w:r>
+    </w:p>
+    <w:p/>
+    <w:p>
+      <w:r>
+        <w:rPr>
+          <w:rFonts w:hint="eastAsia"/>
+        </w:rPr>
+        <w:t xml:space="preserve">외부에서 임포트한 </w:t>
+      </w:r>
+      <w:r>
+        <w:t xml:space="preserve">3D </w:t>
+      </w:r>
+      <w:r>
+        <w:rPr>
+          <w:rFonts w:hint="eastAsia"/>
+        </w:rPr>
+        <w:t xml:space="preserve">모델은 반드시 </w:t>
+      </w:r>
+      <w:r>
+        <w:t>Transform</w:t>
+      </w:r>
+      <w:r>
+        <w:rPr>
+          <w:rFonts w:hint="eastAsia"/>
+        </w:rPr>
+        <w:t xml:space="preserve">의 </w:t>
+      </w:r>
+      <w:r>
+        <w:t xml:space="preserve">Scale </w:t>
+      </w:r>
+      <w:r>
+        <w:rPr>
+          <w:rFonts w:hint="eastAsia"/>
+        </w:rPr>
+        <w:t>속성을 수정하지 말고,</w:t>
+      </w:r>
+      <w:r>
+        <w:t xml:space="preserve"> FBX Import Setting</w:t>
+      </w:r>
+      <w:r>
+        <w:rPr>
+          <w:rFonts w:hint="eastAsia"/>
+        </w:rPr>
+        <w:t xml:space="preserve">의 </w:t>
+      </w:r>
+      <w:r>
+        <w:t xml:space="preserve">Scale Factor </w:t>
+      </w:r>
+      <w:r>
+        <w:rPr>
+          <w:rFonts w:hint="eastAsia"/>
+        </w:rPr>
+        <w:t>속성을 수정한다.</w:t>
+      </w:r>
+      <w:r>
+        <w:t xml:space="preserve"> </w:t>
+      </w:r>
+    </w:p>
+    <w:p/>
+    <w:p>
+      <w:r>
+        <w:rPr>
+          <w:rFonts w:hint="eastAsia"/>
+        </w:rPr>
+        <w:t>R</w:t>
+      </w:r>
+      <w:r>
+        <w:t xml:space="preserve">andom.Range(1.0f, 10.,0f) : 1.0f ~ 10.0f </w:t>
+      </w:r>
+      <w:r>
+        <w:rPr>
+          <w:rFonts w:hint="eastAsia"/>
+        </w:rPr>
+        <w:t xml:space="preserve">범위의 난수 발생 </w:t>
+      </w:r>
+      <w:r>
+        <w:t>(max</w:t>
+      </w:r>
+      <w:r>
+        <w:rPr>
+          <w:rFonts w:hint="eastAsia"/>
+        </w:rPr>
+        <w:t>까지가 범위</w:t>
+      </w:r>
+      <w:r>
+        <w:t>)</w:t>
+      </w:r>
+    </w:p>
+    <w:p>
+      <w:r>
+        <w:rPr>
+          <w:rFonts w:hint="eastAsia"/>
+        </w:rPr>
+        <w:t>R</w:t>
+      </w:r>
+      <w:r>
+        <w:t xml:space="preserve">andom.Range(1, 10) : 1 ~ 9 </w:t>
+      </w:r>
+      <w:r>
+        <w:rPr>
+          <w:rFonts w:hint="eastAsia"/>
+        </w:rPr>
+        <w:t xml:space="preserve">범위의 난수 발생 </w:t>
+      </w:r>
+      <w:r>
+        <w:t>(</w:t>
+      </w:r>
+      <w:r>
+        <w:t>max-1</w:t>
+      </w:r>
+      <w:r>
+        <w:rPr>
+          <w:rFonts w:hint="eastAsia"/>
+        </w:rPr>
+        <w:t>까지가 범위</w:t>
+      </w:r>
+      <w:r>
+        <w:t>)</w:t>
+      </w:r>
+    </w:p>
+    <w:p/>
+    <w:p>
+      <w:r>
+        <w:rPr>
+          <w:rFonts w:hint="eastAsia"/>
+        </w:rPr>
+        <w:t xml:space="preserve">여러줄 주석 처리 </w:t>
+      </w:r>
+      <w:r>
+        <w:t>: Ctrl + K -&gt; Ctrl + C</w:t>
+      </w:r>
+    </w:p>
+    <w:p>
+      <w:r>
+        <w:rPr>
+          <w:rFonts w:hint="eastAsia"/>
+        </w:rPr>
+        <w:t xml:space="preserve">여러줄 주석 처리 해제 </w:t>
+      </w:r>
+      <w:r>
+        <w:t xml:space="preserve">: Ctrl + K -&gt; Ctrl + </w:t>
+      </w:r>
+      <w:r>
+        <w:rPr>
+          <w:rFonts w:hint="eastAsia"/>
+        </w:rPr>
+        <w:t>U</w:t>
+      </w:r>
+      <w:r>
+        <w:t>]</w:t>
+      </w:r>
+    </w:p>
+    <w:p/>
+    <w:p>
+      <w:pPr>
+        <w:rPr>
+          <w:rFonts w:hint="eastAsia"/>
+        </w:rPr>
+      </w:pPr>
+      <w:r>
+        <w:t>Physics.OverLapSphere(</w:t>
+      </w:r>
+      <w:r>
+        <w:rPr>
+          <w:rFonts w:hint="eastAsia"/>
+        </w:rPr>
+        <w:t>원점,</w:t>
+      </w:r>
+      <w:r>
+        <w:t xml:space="preserve"> </w:t>
+      </w:r>
+      <w:r>
+        <w:rPr>
+          <w:rFonts w:hint="eastAsia"/>
+        </w:rPr>
+        <w:t>반지름,</w:t>
+      </w:r>
+      <w:r>
+        <w:t xml:space="preserve"> </w:t>
+      </w:r>
+      <w:r>
+        <w:rPr>
+          <w:rFonts w:hint="eastAsia"/>
+        </w:rPr>
+        <w:t>검출대상 레이어</w:t>
+      </w:r>
+      <w:r>
+        <w:t>)</w:t>
+      </w:r>
+      <w:r>
+        <w:t xml:space="preserve"> : </w:t>
+      </w:r>
+      <w:r>
+        <w:rPr>
+          <w:rFonts w:hint="eastAsia"/>
+        </w:rPr>
+        <w:t xml:space="preserve">해당 영역에 있는 </w:t>
+      </w:r>
+      <w:r>
+        <w:t xml:space="preserve">collider </w:t>
+      </w:r>
+      <w:r>
+        <w:rPr>
+          <w:rFonts w:hint="eastAsia"/>
+        </w:rPr>
+        <w:t>컴포넌트 추출</w:t>
+      </w:r>
+    </w:p>
+    <w:p>
+      <w:r>
+        <w:rPr>
+          <w:rFonts w:hint="eastAsia"/>
+        </w:rPr>
+        <w:t xml:space="preserve">검출 대상 레이어 </w:t>
+      </w:r>
+      <w:r>
+        <w:t>:</w:t>
+      </w:r>
+    </w:p>
+    <w:p>
+      <w:r>
+        <w:rPr>
+          <w:rFonts w:hint="eastAsia"/>
+        </w:rPr>
+        <w:t>1</w:t>
+      </w:r>
+      <w:r>
+        <w:t xml:space="preserve"> &lt;&lt;</w:t>
+      </w:r>
+      <w:r>
+        <w:t xml:space="preserve"> </w:t>
+      </w:r>
+      <w:r>
+        <w:t xml:space="preserve">3 : </w:t>
+      </w:r>
+      <w:r>
+        <w:rPr>
+          <w:rFonts w:hint="eastAsia"/>
+        </w:rPr>
+        <w:t>비트 연산 표기법</w:t>
+      </w:r>
+      <w:r>
+        <w:t>, 3</w:t>
+      </w:r>
+      <w:r>
+        <w:rPr>
+          <w:rFonts w:hint="eastAsia"/>
+        </w:rPr>
+        <w:t>번째 레이어를 의미한다.</w:t>
+      </w:r>
+      <w:r>
+        <w:t xml:space="preserve"> </w:t>
+      </w:r>
+      <w:r>
+        <w:rPr>
+          <w:rFonts w:hint="eastAsia"/>
+        </w:rPr>
+        <w:t xml:space="preserve">이진수로 표현하면 </w:t>
+      </w:r>
+      <w:r>
+        <w:t>2^3 = 8</w:t>
+      </w:r>
+    </w:p>
+    <w:p>
+      <w:r>
+        <w:rPr>
+          <w:rFonts w:hint="eastAsia"/>
+        </w:rPr>
+        <w:t>O</w:t>
+      </w:r>
+      <w:r>
+        <w:t xml:space="preserve">verLapSphere </w:t>
+      </w:r>
+      <w:r>
+        <w:rPr>
+          <w:rFonts w:hint="eastAsia"/>
+        </w:rPr>
+        <w:t xml:space="preserve">함수는 실행 시 </w:t>
+      </w:r>
+      <w:r>
+        <w:t xml:space="preserve">Sphere </w:t>
+      </w:r>
+      <w:r>
+        <w:rPr>
+          <w:rFonts w:hint="eastAsia"/>
+        </w:rPr>
+        <w:t>범위에 검출될 개수가 명확하지 않을 때만 사용해야 한다.</w:t>
+      </w:r>
+      <w:r>
+        <w:t xml:space="preserve"> </w:t>
+      </w:r>
+      <w:r>
+        <w:rPr>
+          <w:rFonts w:hint="eastAsia"/>
+        </w:rPr>
+        <w:t xml:space="preserve">메모리 </w:t>
+      </w:r>
+      <w:r>
+        <w:t>Garbage</w:t>
+      </w:r>
+      <w:r>
+        <w:rPr>
+          <w:rFonts w:hint="eastAsia"/>
+        </w:rPr>
+        <w:t>가 발생하기 때문</w:t>
+      </w:r>
+      <w:r>
+        <w:t>.</w:t>
+      </w:r>
+      <w:r>
+        <w:t xml:space="preserve"> </w:t>
+      </w:r>
+      <w:r>
+        <w:rPr>
+          <w:rFonts w:hint="eastAsia"/>
+        </w:rPr>
+        <w:t xml:space="preserve">검출될 개수가 명확하다면 </w:t>
+      </w:r>
+      <w:r>
+        <w:t xml:space="preserve">Physics.OverLapSphereNonAlloc </w:t>
+      </w:r>
+      <w:r>
+        <w:rPr>
+          <w:rFonts w:hint="eastAsia"/>
+        </w:rPr>
+        <w:t>함수 사용</w:t>
+      </w:r>
+    </w:p>
+    <w:p>
+      <w:pPr>
+        <w:rPr>
+          <w:rFonts w:hint="eastAsia"/>
+        </w:rPr>
+      </w:pPr>
+      <w:r>
+        <w:t>Physics.OverLapSphereNonAlloc</w:t>
+      </w:r>
+      <w:r>
+        <w:t xml:space="preserve">() : </w:t>
+      </w:r>
+      <w:r>
+        <w:rPr>
+          <w:rFonts w:hint="eastAsia"/>
+        </w:rPr>
+        <w:t>결괏값을 저장할 정적 배열을 미리 선언해 사용하며 실행 중에 배열의 크기를 변경할 수 없다.</w:t>
+      </w:r>
+      <w:r>
+        <w:t xml:space="preserve"> </w:t>
+      </w:r>
+    </w:p>
+    <w:p>
+      <w:pPr>
+        <w:rPr>
+          <w:rFonts w:hint="eastAsia"/>
+        </w:rPr>
+      </w:pPr>
+    </w:p>
+    <w:p>
+      <w:pPr>
+        <w:rPr>
+          <w:rFonts w:hint="eastAsia"/>
+        </w:rPr>
+      </w:pPr>
+      <w:r>
+        <w:rPr>
+          <w:rFonts w:hint="eastAsia"/>
+        </w:rPr>
+        <w:t>R</w:t>
+      </w:r>
+      <w:r>
+        <w:t>igidbody.AddExplosionForce(</w:t>
+      </w:r>
+      <w:r>
+        <w:rPr>
+          <w:rFonts w:hint="eastAsia"/>
+        </w:rPr>
+        <w:t>횡 폭발력,</w:t>
+      </w:r>
+      <w:r>
+        <w:t xml:space="preserve"> </w:t>
+      </w:r>
+      <w:r>
+        <w:rPr>
+          <w:rFonts w:hint="eastAsia"/>
+        </w:rPr>
+        <w:t>폭발 원점,</w:t>
+      </w:r>
+      <w:r>
+        <w:t xml:space="preserve"> </w:t>
+      </w:r>
+      <w:r>
+        <w:rPr>
+          <w:rFonts w:hint="eastAsia"/>
+        </w:rPr>
+        <w:t>폭발 반경,</w:t>
+      </w:r>
+      <w:r>
+        <w:t xml:space="preserve"> </w:t>
+      </w:r>
+      <w:r>
+        <w:rPr>
+          <w:rFonts w:hint="eastAsia"/>
+        </w:rPr>
+        <w:t>종 폭발력</w:t>
+      </w:r>
+      <w:r>
+        <w:t xml:space="preserve">) : </w:t>
+      </w:r>
+      <w:r>
+        <w:rPr>
+          <w:rFonts w:hint="eastAsia"/>
+        </w:rPr>
+        <w:t>폭발력을 생성</w:t>
       </w:r>
     </w:p>
     <w:sectPr>
@@ -1722,8 +3033,192 @@
       </w:pPr>
     </w:lvl>
   </w:abstractNum>
+  <w:abstractNum w:abstractNumId="1" w15:restartNumberingAfterBreak="0">
+    <w:nsid w:val="453708AD"/>
+    <w:multiLevelType w:val="hybridMultilevel"/>
+    <w:tmpl w:val="B9A6B0A0"/>
+    <w:lvl w:ilvl="0" w:tplc="509607DA">
+      <w:start w:val="1"/>
+      <w:numFmt w:val="decimal"/>
+      <w:lvlText w:val="%1."/>
+      <w:lvlJc w:val="left"/>
+      <w:pPr>
+        <w:ind w:left="800" w:hanging="360"/>
+      </w:pPr>
+      <w:rPr>
+        <w:rFonts w:hint="default"/>
+      </w:rPr>
+    </w:lvl>
+    <w:lvl w:ilvl="1" w:tplc="04090019" w:tentative="1">
+      <w:start w:val="1"/>
+      <w:numFmt w:val="upperLetter"/>
+      <w:lvlText w:val="%2."/>
+      <w:lvlJc w:val="left"/>
+      <w:pPr>
+        <w:ind w:left="1320" w:hanging="440"/>
+      </w:pPr>
+    </w:lvl>
+    <w:lvl w:ilvl="2" w:tplc="0409001B" w:tentative="1">
+      <w:start w:val="1"/>
+      <w:numFmt w:val="lowerRoman"/>
+      <w:lvlText w:val="%3."/>
+      <w:lvlJc w:val="right"/>
+      <w:pPr>
+        <w:ind w:left="1760" w:hanging="440"/>
+      </w:pPr>
+    </w:lvl>
+    <w:lvl w:ilvl="3" w:tplc="0409000F" w:tentative="1">
+      <w:start w:val="1"/>
+      <w:numFmt w:val="decimal"/>
+      <w:lvlText w:val="%4."/>
+      <w:lvlJc w:val="left"/>
+      <w:pPr>
+        <w:ind w:left="2200" w:hanging="440"/>
+      </w:pPr>
+    </w:lvl>
+    <w:lvl w:ilvl="4" w:tplc="04090019" w:tentative="1">
+      <w:start w:val="1"/>
+      <w:numFmt w:val="upperLetter"/>
+      <w:lvlText w:val="%5."/>
+      <w:lvlJc w:val="left"/>
+      <w:pPr>
+        <w:ind w:left="2640" w:hanging="440"/>
+      </w:pPr>
+    </w:lvl>
+    <w:lvl w:ilvl="5" w:tplc="0409001B" w:tentative="1">
+      <w:start w:val="1"/>
+      <w:numFmt w:val="lowerRoman"/>
+      <w:lvlText w:val="%6."/>
+      <w:lvlJc w:val="right"/>
+      <w:pPr>
+        <w:ind w:left="3080" w:hanging="440"/>
+      </w:pPr>
+    </w:lvl>
+    <w:lvl w:ilvl="6" w:tplc="0409000F" w:tentative="1">
+      <w:start w:val="1"/>
+      <w:numFmt w:val="decimal"/>
+      <w:lvlText w:val="%7."/>
+      <w:lvlJc w:val="left"/>
+      <w:pPr>
+        <w:ind w:left="3520" w:hanging="440"/>
+      </w:pPr>
+    </w:lvl>
+    <w:lvl w:ilvl="7" w:tplc="04090019" w:tentative="1">
+      <w:start w:val="1"/>
+      <w:numFmt w:val="upperLetter"/>
+      <w:lvlText w:val="%8."/>
+      <w:lvlJc w:val="left"/>
+      <w:pPr>
+        <w:ind w:left="3960" w:hanging="440"/>
+      </w:pPr>
+    </w:lvl>
+    <w:lvl w:ilvl="8" w:tplc="0409001B" w:tentative="1">
+      <w:start w:val="1"/>
+      <w:numFmt w:val="lowerRoman"/>
+      <w:lvlText w:val="%9."/>
+      <w:lvlJc w:val="right"/>
+      <w:pPr>
+        <w:ind w:left="4400" w:hanging="440"/>
+      </w:pPr>
+    </w:lvl>
+  </w:abstractNum>
+  <w:abstractNum w:abstractNumId="2" w15:restartNumberingAfterBreak="0">
+    <w:nsid w:val="648C11CD"/>
+    <w:multiLevelType w:val="hybridMultilevel"/>
+    <w:tmpl w:val="0B82EFB6"/>
+    <w:lvl w:ilvl="0" w:tplc="DB4EC368">
+      <w:start w:val="1"/>
+      <w:numFmt w:val="decimal"/>
+      <w:lvlText w:val="%1."/>
+      <w:lvlJc w:val="left"/>
+      <w:pPr>
+        <w:ind w:left="800" w:hanging="360"/>
+      </w:pPr>
+      <w:rPr>
+        <w:rFonts w:hint="default"/>
+      </w:rPr>
+    </w:lvl>
+    <w:lvl w:ilvl="1" w:tplc="04090019" w:tentative="1">
+      <w:start w:val="1"/>
+      <w:numFmt w:val="upperLetter"/>
+      <w:lvlText w:val="%2."/>
+      <w:lvlJc w:val="left"/>
+      <w:pPr>
+        <w:ind w:left="1320" w:hanging="440"/>
+      </w:pPr>
+    </w:lvl>
+    <w:lvl w:ilvl="2" w:tplc="0409001B" w:tentative="1">
+      <w:start w:val="1"/>
+      <w:numFmt w:val="lowerRoman"/>
+      <w:lvlText w:val="%3."/>
+      <w:lvlJc w:val="right"/>
+      <w:pPr>
+        <w:ind w:left="1760" w:hanging="440"/>
+      </w:pPr>
+    </w:lvl>
+    <w:lvl w:ilvl="3" w:tplc="0409000F" w:tentative="1">
+      <w:start w:val="1"/>
+      <w:numFmt w:val="decimal"/>
+      <w:lvlText w:val="%4."/>
+      <w:lvlJc w:val="left"/>
+      <w:pPr>
+        <w:ind w:left="2200" w:hanging="440"/>
+      </w:pPr>
+    </w:lvl>
+    <w:lvl w:ilvl="4" w:tplc="04090019" w:tentative="1">
+      <w:start w:val="1"/>
+      <w:numFmt w:val="upperLetter"/>
+      <w:lvlText w:val="%5."/>
+      <w:lvlJc w:val="left"/>
+      <w:pPr>
+        <w:ind w:left="2640" w:hanging="440"/>
+      </w:pPr>
+    </w:lvl>
+    <w:lvl w:ilvl="5" w:tplc="0409001B" w:tentative="1">
+      <w:start w:val="1"/>
+      <w:numFmt w:val="lowerRoman"/>
+      <w:lvlText w:val="%6."/>
+      <w:lvlJc w:val="right"/>
+      <w:pPr>
+        <w:ind w:left="3080" w:hanging="440"/>
+      </w:pPr>
+    </w:lvl>
+    <w:lvl w:ilvl="6" w:tplc="0409000F" w:tentative="1">
+      <w:start w:val="1"/>
+      <w:numFmt w:val="decimal"/>
+      <w:lvlText w:val="%7."/>
+      <w:lvlJc w:val="left"/>
+      <w:pPr>
+        <w:ind w:left="3520" w:hanging="440"/>
+      </w:pPr>
+    </w:lvl>
+    <w:lvl w:ilvl="7" w:tplc="04090019" w:tentative="1">
+      <w:start w:val="1"/>
+      <w:numFmt w:val="upperLetter"/>
+      <w:lvlText w:val="%8."/>
+      <w:lvlJc w:val="left"/>
+      <w:pPr>
+        <w:ind w:left="3960" w:hanging="440"/>
+      </w:pPr>
+    </w:lvl>
+    <w:lvl w:ilvl="8" w:tplc="0409001B" w:tentative="1">
+      <w:start w:val="1"/>
+      <w:numFmt w:val="lowerRoman"/>
+      <w:lvlText w:val="%9."/>
+      <w:lvlJc w:val="right"/>
+      <w:pPr>
+        <w:ind w:left="4400" w:hanging="440"/>
+      </w:pPr>
+    </w:lvl>
+  </w:abstractNum>
   <w:num w:numId="1" w16cid:durableId="1940868282">
     <w:abstractNumId w:val="0"/>
+  </w:num>
+  <w:num w:numId="2" w16cid:durableId="1443064684">
+    <w:abstractNumId w:val="2"/>
+  </w:num>
+  <w:num w:numId="3" w16cid:durableId="1091125179">
+    <w:abstractNumId w:val="1"/>
   </w:num>
 </w:numbering>
 </file>

</xml_diff>